<commit_message>
prof responsibility HW1 final submission
</commit_message>
<xml_diff>
--- a/1.1-CS-3162.052/HW/HW1/AML140830-HW1.docx
+++ b/1.1-CS-3162.052/HW/HW1/AML140830-HW1.docx
@@ -108,7 +108,103 @@
         <w:rPr>
           <w:rFonts w:ascii="Times New Roman" w:hAnsi="Times New Roman" w:cs="Times New Roman"/>
         </w:rPr>
-        <w:t>I believe this class is a value add to my professional development so I should take this class based on that fact. I think this for 3 reasons. First, professor Kline has years’ experience in the work force and it’s clear that he is extremely authentic, so I value his lecture material. Second, he gives fantastic advice, I made it to the final stages of a</w:t>
+        <w:t xml:space="preserve">I believe this class is a value add to my professional development so I should take this class based on that fact. I think this for 3 reasons. First, </w:t>
+      </w:r>
+      <w:r>
+        <w:rPr>
+          <w:rFonts w:ascii="Times New Roman" w:hAnsi="Times New Roman" w:cs="Times New Roman"/>
+        </w:rPr>
+        <w:t>docto</w:t>
+      </w:r>
+      <w:r>
+        <w:rPr>
+          <w:rFonts w:ascii="Times New Roman" w:hAnsi="Times New Roman" w:cs="Times New Roman"/>
+        </w:rPr>
+        <w:t xml:space="preserve">r Kline </w:t>
+      </w:r>
+      <w:r>
+        <w:rPr>
+          <w:rFonts w:ascii="Times New Roman" w:hAnsi="Times New Roman" w:cs="Times New Roman"/>
+        </w:rPr>
+        <w:t>acquired top notch</w:t>
+      </w:r>
+      <w:r>
+        <w:rPr>
+          <w:rFonts w:ascii="Times New Roman" w:hAnsi="Times New Roman" w:cs="Times New Roman"/>
+        </w:rPr>
+        <w:t xml:space="preserve"> experience</w:t>
+      </w:r>
+      <w:r>
+        <w:rPr>
+          <w:rFonts w:ascii="Times New Roman" w:hAnsi="Times New Roman" w:cs="Times New Roman"/>
+        </w:rPr>
+        <w:t xml:space="preserve"> working for IBM</w:t>
+      </w:r>
+      <w:r>
+        <w:rPr>
+          <w:rFonts w:ascii="Times New Roman" w:hAnsi="Times New Roman" w:cs="Times New Roman"/>
+        </w:rPr>
+        <w:t xml:space="preserve"> in the work force</w:t>
+      </w:r>
+      <w:r>
+        <w:rPr>
+          <w:rFonts w:ascii="Times New Roman" w:hAnsi="Times New Roman" w:cs="Times New Roman"/>
+        </w:rPr>
+        <w:t>. From there, he moved upward in the IT world to senior management all the way to CEO of his own company.</w:t>
+      </w:r>
+      <w:r>
+        <w:rPr>
+          <w:rFonts w:ascii="Times New Roman" w:hAnsi="Times New Roman" w:cs="Times New Roman"/>
+        </w:rPr>
+        <w:t xml:space="preserve"> </w:t>
+      </w:r>
+      <w:r>
+        <w:rPr>
+          <w:rFonts w:ascii="Times New Roman" w:hAnsi="Times New Roman" w:cs="Times New Roman"/>
+        </w:rPr>
+        <w:t>I</w:t>
+      </w:r>
+      <w:r>
+        <w:rPr>
+          <w:rFonts w:ascii="Times New Roman" w:hAnsi="Times New Roman" w:cs="Times New Roman"/>
+        </w:rPr>
+        <w:t>t’s clear that he is extremely authentic, so I value his lecture material</w:t>
+      </w:r>
+      <w:r>
+        <w:rPr>
+          <w:rFonts w:ascii="Times New Roman" w:hAnsi="Times New Roman" w:cs="Times New Roman"/>
+        </w:rPr>
+        <w:t xml:space="preserve"> due to this validated success </w:t>
+      </w:r>
+      <w:r>
+        <w:rPr>
+          <w:rFonts w:ascii="Times New Roman" w:hAnsi="Times New Roman" w:cs="Times New Roman"/>
+        </w:rPr>
+        <w:t xml:space="preserve">from his portfolio </w:t>
+      </w:r>
+      <w:r>
+        <w:rPr>
+          <w:rFonts w:ascii="Times New Roman" w:hAnsi="Times New Roman" w:cs="Times New Roman"/>
+        </w:rPr>
+        <w:t>and personal integrity</w:t>
+      </w:r>
+      <w:r>
+        <w:rPr>
+          <w:rFonts w:ascii="Times New Roman" w:hAnsi="Times New Roman" w:cs="Times New Roman"/>
+        </w:rPr>
+        <w:t>. Second, he gives fantastic advice</w:t>
+      </w:r>
+      <w:r>
+        <w:rPr>
+          <w:rFonts w:ascii="Times New Roman" w:hAnsi="Times New Roman" w:cs="Times New Roman"/>
+        </w:rPr>
+        <w:t>.</w:t>
+      </w:r>
+      <w:r>
+        <w:rPr>
+          <w:rFonts w:ascii="Times New Roman" w:hAnsi="Times New Roman" w:cs="Times New Roman"/>
+        </w:rPr>
+        <w:t xml:space="preserve"> I made it to the final stages of a</w:t>
       </w:r>
       <w:r>
         <w:rPr>
@@ -120,7 +216,49 @@
         <w:rPr>
           <w:rFonts w:ascii="Times New Roman" w:hAnsi="Times New Roman" w:cs="Times New Roman"/>
         </w:rPr>
-        <w:t xml:space="preserve"> interview with Google from one of his interview tips I learned in class. I’m hoping to secure the full-time position next week. Third, theoretically the topics we cover in class are ones each of us will face, if we do anything significant with our careers.</w:t>
+        <w:t xml:space="preserve"> interview with Google from one of his interview tips</w:t>
+      </w:r>
+      <w:r>
+        <w:rPr>
+          <w:rFonts w:ascii="Times New Roman" w:hAnsi="Times New Roman" w:cs="Times New Roman"/>
+        </w:rPr>
+        <w:t xml:space="preserve"> that</w:t>
+      </w:r>
+      <w:r>
+        <w:rPr>
+          <w:rFonts w:ascii="Times New Roman" w:hAnsi="Times New Roman" w:cs="Times New Roman"/>
+        </w:rPr>
+        <w:t xml:space="preserve"> I learned in class</w:t>
+      </w:r>
+      <w:r>
+        <w:rPr>
+          <w:rFonts w:ascii="Times New Roman" w:hAnsi="Times New Roman" w:cs="Times New Roman"/>
+        </w:rPr>
+        <w:t xml:space="preserve"> on the first day</w:t>
+      </w:r>
+      <w:r>
+        <w:rPr>
+          <w:rFonts w:ascii="Times New Roman" w:hAnsi="Times New Roman" w:cs="Times New Roman"/>
+        </w:rPr>
+        <w:t>. I’m hoping to secure the full-time position</w:t>
+      </w:r>
+      <w:r>
+        <w:rPr>
+          <w:rFonts w:ascii="Times New Roman" w:hAnsi="Times New Roman" w:cs="Times New Roman"/>
+        </w:rPr>
+        <w:t xml:space="preserve"> with Google</w:t>
+      </w:r>
+      <w:r>
+        <w:rPr>
+          <w:rFonts w:ascii="Times New Roman" w:hAnsi="Times New Roman" w:cs="Times New Roman"/>
+        </w:rPr>
+        <w:t xml:space="preserve"> next week. Third, theoretically the topics we cover in class are ones each of us will face</w:t>
+      </w:r>
+      <w:r>
+        <w:rPr>
+          <w:rFonts w:ascii="Times New Roman" w:hAnsi="Times New Roman" w:cs="Times New Roman"/>
+        </w:rPr>
+        <w:t>, when we start our careers in IT.</w:t>
       </w:r>
     </w:p>
     <w:p>
@@ -156,7 +294,43 @@
           <w:rFonts w:ascii="Times New Roman" w:hAnsi="Times New Roman" w:cs="Times New Roman"/>
         </w:rPr>
         <w:tab/>
-        <w:t xml:space="preserve">Professor Kline has years of experience and his authenticity is magnetic. On day one of class the lecture material captivated </w:t>
+        <w:t xml:space="preserve">Professor Kline </w:t>
+      </w:r>
+      <w:r>
+        <w:rPr>
+          <w:rFonts w:ascii="Times New Roman" w:hAnsi="Times New Roman" w:cs="Times New Roman"/>
+        </w:rPr>
+        <w:t>holds over 20</w:t>
+      </w:r>
+      <w:r>
+        <w:rPr>
+          <w:rFonts w:ascii="Times New Roman" w:hAnsi="Times New Roman" w:cs="Times New Roman"/>
+        </w:rPr>
+        <w:t xml:space="preserve"> years of </w:t>
+      </w:r>
+      <w:r>
+        <w:rPr>
+          <w:rFonts w:ascii="Times New Roman" w:hAnsi="Times New Roman" w:cs="Times New Roman"/>
+        </w:rPr>
+        <w:t xml:space="preserve">relevant </w:t>
+      </w:r>
+      <w:r>
+        <w:rPr>
+          <w:rFonts w:ascii="Times New Roman" w:hAnsi="Times New Roman" w:cs="Times New Roman"/>
+        </w:rPr>
+        <w:t xml:space="preserve">experience </w:t>
+      </w:r>
+      <w:r>
+        <w:rPr>
+          <w:rFonts w:ascii="Times New Roman" w:hAnsi="Times New Roman" w:cs="Times New Roman"/>
+        </w:rPr>
+        <w:t xml:space="preserve">to the CS/SE degree plan, he has an entrepreneur spirit that I want to learn to cultivate in myself </w:t>
+      </w:r>
+      <w:r>
+        <w:rPr>
+          <w:rFonts w:ascii="Times New Roman" w:hAnsi="Times New Roman" w:cs="Times New Roman"/>
+        </w:rPr>
+        <w:t xml:space="preserve">and his authenticity is magnetic. On day one of class the lecture material captivated </w:t>
       </w:r>
       <w:r>
         <w:rPr>
@@ -180,7 +354,19 @@
         <w:rPr>
           <w:rFonts w:ascii="Times New Roman" w:hAnsi="Times New Roman" w:cs="Times New Roman"/>
         </w:rPr>
-        <w:t>, for a 9am class on Monday, on the syllabus lecture. The professor didn’t give us the run of the mill, first day material reading word for word from the pdf</w:t>
+        <w:t xml:space="preserve">, for a 9am class on Monday, </w:t>
+      </w:r>
+      <w:r>
+        <w:rPr>
+          <w:rFonts w:ascii="Times New Roman" w:hAnsi="Times New Roman" w:cs="Times New Roman"/>
+        </w:rPr>
+        <w:t>during</w:t>
+      </w:r>
+      <w:r>
+        <w:rPr>
+          <w:rFonts w:ascii="Times New Roman" w:hAnsi="Times New Roman" w:cs="Times New Roman"/>
+        </w:rPr>
+        <w:t xml:space="preserve"> the syllabus lecture. The professor didn’t give us the run of the mill, first day material reading word for word from the pdf</w:t>
       </w:r>
       <w:r>
         <w:rPr>
@@ -210,7 +396,19 @@
         <w:rPr>
           <w:rFonts w:ascii="Times New Roman" w:hAnsi="Times New Roman" w:cs="Times New Roman"/>
         </w:rPr>
-        <w:t>anyone with a heartbeat to pay attention because the words he has are highly valuable.</w:t>
+        <w:t>anyone with a heartbeat to pay attention because the words he</w:t>
+      </w:r>
+      <w:r>
+        <w:rPr>
+          <w:rFonts w:ascii="Times New Roman" w:hAnsi="Times New Roman" w:cs="Times New Roman"/>
+        </w:rPr>
+        <w:t xml:space="preserve"> speaks</w:t>
+      </w:r>
+      <w:r>
+        <w:rPr>
+          <w:rFonts w:ascii="Times New Roman" w:hAnsi="Times New Roman" w:cs="Times New Roman"/>
+        </w:rPr>
+        <w:t xml:space="preserve"> are highly valuable.</w:t>
       </w:r>
       <w:r>
         <w:rPr>
@@ -252,7 +450,25 @@
           <w:rFonts w:ascii="Times New Roman" w:hAnsi="Times New Roman" w:cs="Times New Roman"/>
         </w:rPr>
         <w:tab/>
-        <w:t>Professor Kline gives great advice. During the first lecture, we made it to the topic of interviewing for jobs. He said most employers will want to know, why we want to work for a company. He said a great answer is, we would like to contribute positively to society and the corporation we are interviewing with does a fantastic job of that. So, we would like to be part of the team that is impacting society is such a positive way</w:t>
+        <w:t xml:space="preserve">Professor Kline gives great advice. During the first lecture, we made it to the topic of interviewing for jobs. He said most employers will want to know, why we want to work for a company. He said a great answer is, </w:t>
+      </w:r>
+      <w:r>
+        <w:rPr>
+          <w:rFonts w:ascii="Times New Roman" w:hAnsi="Times New Roman" w:cs="Times New Roman"/>
+        </w:rPr>
+        <w:t>“</w:t>
+      </w:r>
+      <w:r>
+        <w:rPr>
+          <w:rFonts w:ascii="Times New Roman" w:hAnsi="Times New Roman" w:cs="Times New Roman"/>
+        </w:rPr>
+        <w:t>we would like to contribute positively to society and the corporation we are interviewing with does a fantastic job of that. So, we would like to be part of the team that is impacting society is such a positive way</w:t>
+      </w:r>
+      <w:r>
+        <w:rPr>
+          <w:rFonts w:ascii="Times New Roman" w:hAnsi="Times New Roman" w:cs="Times New Roman"/>
+        </w:rPr>
+        <w:t>”</w:t>
       </w:r>
       <w:r>
         <w:rPr>
@@ -284,33 +500,25 @@
         <w:rPr>
           <w:rFonts w:ascii="Times New Roman" w:hAnsi="Times New Roman" w:cs="Times New Roman"/>
         </w:rPr>
-        <w:t xml:space="preserve"> market ourselves in that light to establish a connection with their values</w:t>
-      </w:r>
-      <w:r>
-        <w:rPr>
-          <w:rFonts w:ascii="Times New Roman" w:hAnsi="Times New Roman" w:cs="Times New Roman"/>
-        </w:rPr>
-        <w:t xml:space="preserve"> [Lecture #1, 01-14-2019, </w:t>
-      </w:r>
-      <w:r>
-        <w:rPr>
-          <w:rFonts w:ascii="Times New Roman" w:hAnsi="Times New Roman" w:cs="Times New Roman"/>
-        </w:rPr>
-        <w:t xml:space="preserve">Dr. </w:t>
-      </w:r>
-      <w:proofErr w:type="spellStart"/>
-      <w:r>
-        <w:rPr>
-          <w:rFonts w:ascii="Times New Roman" w:hAnsi="Times New Roman" w:cs="Times New Roman"/>
-        </w:rPr>
-        <w:t>Klyne</w:t>
-      </w:r>
-      <w:proofErr w:type="spellEnd"/>
-      <w:r>
-        <w:rPr>
-          <w:rFonts w:ascii="Times New Roman" w:hAnsi="Times New Roman" w:cs="Times New Roman"/>
-        </w:rPr>
-        <w:t xml:space="preserve"> Smith</w:t>
+        <w:t xml:space="preserve"> market ourselves in that light to establish a connection with their value</w:t>
+      </w:r>
+      <w:r>
+        <w:rPr>
+          <w:rFonts w:ascii="Times New Roman" w:hAnsi="Times New Roman" w:cs="Times New Roman"/>
+        </w:rPr>
+        <w:t xml:space="preserve"> systems on a personal level</w:t>
+      </w:r>
+      <w:r>
+        <w:rPr>
+          <w:rFonts w:ascii="Times New Roman" w:hAnsi="Times New Roman" w:cs="Times New Roman"/>
+        </w:rPr>
+        <w:t xml:space="preserve"> [</w:t>
+      </w:r>
+      <w:r>
+        <w:rPr>
+          <w:rFonts w:ascii="Times New Roman" w:hAnsi="Times New Roman" w:cs="Times New Roman"/>
+        </w:rPr>
+        <w:t>1</w:t>
       </w:r>
       <w:r>
         <w:rPr>
@@ -452,6 +660,24 @@
         </w:rPr>
         <w:t xml:space="preserve"> and a Computer Science degree. </w:t>
       </w:r>
+      <w:r>
+        <w:rPr>
+          <w:rFonts w:ascii="Times New Roman" w:hAnsi="Times New Roman" w:cs="Times New Roman"/>
+        </w:rPr>
+        <w:t xml:space="preserve">Ironically, they can not find candidates with both Auto LISP and a </w:t>
+      </w:r>
+      <w:r>
+        <w:rPr>
+          <w:rFonts w:ascii="Times New Roman" w:hAnsi="Times New Roman" w:cs="Times New Roman"/>
+        </w:rPr>
+        <w:t>bachelor’s in computer science</w:t>
+      </w:r>
+      <w:r>
+        <w:rPr>
+          <w:rFonts w:ascii="Times New Roman" w:hAnsi="Times New Roman" w:cs="Times New Roman"/>
+        </w:rPr>
+        <w:t>.</w:t>
+      </w:r>
     </w:p>
     <w:p>
       <w:pPr>
@@ -536,13 +762,7 @@
         <w:rPr>
           <w:rFonts w:ascii="Times New Roman" w:hAnsi="Times New Roman" w:cs="Times New Roman"/>
         </w:rPr>
-        <w:t xml:space="preserve"> </w:t>
-      </w:r>
-      <w:r>
-        <w:rPr>
-          <w:rFonts w:ascii="Times New Roman" w:hAnsi="Times New Roman" w:cs="Times New Roman"/>
-        </w:rPr>
-        <w:t>This question has always stumped me.</w:t>
+        <w:t xml:space="preserve"> This question has always stumped me.</w:t>
       </w:r>
       <w:r>
         <w:rPr>
@@ -566,13 +786,32 @@
         <w:rPr>
           <w:rFonts w:ascii="Times New Roman" w:hAnsi="Times New Roman" w:cs="Times New Roman"/>
         </w:rPr>
-        <w:t xml:space="preserve">I told the interviewer that I think Google is doing great things for society and I want to be a part of that. </w:t>
-      </w:r>
-      <w:r>
-        <w:rPr>
-          <w:rFonts w:ascii="Times New Roman" w:hAnsi="Times New Roman" w:cs="Times New Roman"/>
-        </w:rPr>
-        <w:t>I made it through the second interview and the interviewer was impressed. Waiting to hear back this week</w:t>
+        <w:t xml:space="preserve">I told the interviewer that I think Google is doing great things for society </w:t>
+      </w:r>
+      <w:r>
+        <w:rPr>
+          <w:rFonts w:ascii="Times New Roman" w:hAnsi="Times New Roman" w:cs="Times New Roman"/>
+        </w:rPr>
+        <w:lastRenderedPageBreak/>
+        <w:t xml:space="preserve">and I want to be a part of that. </w:t>
+      </w:r>
+      <w:r>
+        <w:rPr>
+          <w:rFonts w:ascii="Times New Roman" w:hAnsi="Times New Roman" w:cs="Times New Roman"/>
+        </w:rPr>
+        <w:t xml:space="preserve">I made it through the second interview and the interviewer was impressed. </w:t>
+      </w:r>
+      <w:r>
+        <w:rPr>
+          <w:rFonts w:ascii="Times New Roman" w:hAnsi="Times New Roman" w:cs="Times New Roman"/>
+        </w:rPr>
+        <w:t>I’m w</w:t>
+      </w:r>
+      <w:r>
+        <w:rPr>
+          <w:rFonts w:ascii="Times New Roman" w:hAnsi="Times New Roman" w:cs="Times New Roman"/>
+        </w:rPr>
+        <w:t>aiting to hear back this week</w:t>
       </w:r>
       <w:r>
         <w:rPr>
@@ -583,19 +822,284 @@
     </w:p>
     <w:p>
       <w:pPr>
-        <w:ind w:firstLine="720"/>
-        <w:rPr>
-          <w:rFonts w:ascii="Times New Roman" w:hAnsi="Times New Roman" w:cs="Times New Roman"/>
+        <w:rPr>
+          <w:rFonts w:ascii="Times New Roman" w:hAnsi="Times New Roman" w:cs="Times New Roman"/>
+          <w:b/>
         </w:rPr>
       </w:pPr>
+      <w:r>
+        <w:rPr>
+          <w:rFonts w:ascii="Times New Roman" w:hAnsi="Times New Roman" w:cs="Times New Roman"/>
+          <w:b/>
+        </w:rPr>
+        <w:t>Reason 3</w:t>
+      </w:r>
     </w:p>
     <w:p>
       <w:pPr>
-        <w:ind w:firstLine="720"/>
         <w:rPr>
           <w:rFonts w:ascii="Times New Roman" w:hAnsi="Times New Roman" w:cs="Times New Roman"/>
         </w:rPr>
       </w:pPr>
+      <w:r>
+        <w:rPr>
+          <w:rFonts w:ascii="Times New Roman" w:hAnsi="Times New Roman" w:cs="Times New Roman"/>
+        </w:rPr>
+        <w:tab/>
+        <w:t>After skimming through the syllabus, I can clearly say that this class will prepare us for thinking through the right decisions when we are in the work force. Companies like Google</w:t>
+      </w:r>
+      <w:r>
+        <w:rPr>
+          <w:rFonts w:ascii="Times New Roman" w:hAnsi="Times New Roman" w:cs="Times New Roman"/>
+        </w:rPr>
+        <w:t>, Tesla and Amazon</w:t>
+      </w:r>
+      <w:r>
+        <w:rPr>
+          <w:rFonts w:ascii="Times New Roman" w:hAnsi="Times New Roman" w:cs="Times New Roman"/>
+        </w:rPr>
+        <w:t xml:space="preserve"> are driving Artificial intelligence and space travel to the point where we will probably see self-driving cars in the next 2-5 years as well as the first humans on mars</w:t>
+      </w:r>
+      <w:r>
+        <w:rPr>
+          <w:rFonts w:ascii="Times New Roman" w:hAnsi="Times New Roman" w:cs="Times New Roman"/>
+        </w:rPr>
+        <w:t xml:space="preserve"> [2][3]</w:t>
+      </w:r>
+      <w:r>
+        <w:rPr>
+          <w:rFonts w:ascii="Times New Roman" w:hAnsi="Times New Roman" w:cs="Times New Roman"/>
+        </w:rPr>
+        <w:t xml:space="preserve">. With these technologies so close on the </w:t>
+      </w:r>
+      <w:r>
+        <w:rPr>
+          <w:rFonts w:ascii="Times New Roman" w:hAnsi="Times New Roman" w:cs="Times New Roman"/>
+        </w:rPr>
+        <w:t>horizon</w:t>
+      </w:r>
+      <w:r>
+        <w:rPr>
+          <w:rFonts w:ascii="Times New Roman" w:hAnsi="Times New Roman" w:cs="Times New Roman"/>
+        </w:rPr>
+        <w:t xml:space="preserve"> it will be important to build effective systems and to build them right. </w:t>
+      </w:r>
+      <w:r>
+        <w:rPr>
+          <w:rFonts w:ascii="Times New Roman" w:hAnsi="Times New Roman" w:cs="Times New Roman"/>
+        </w:rPr>
+        <w:t>AI is truly a gift of fire.</w:t>
+      </w:r>
+      <w:r>
+        <w:rPr>
+          <w:rFonts w:ascii="Times New Roman" w:hAnsi="Times New Roman" w:cs="Times New Roman"/>
+        </w:rPr>
+        <w:t xml:space="preserve"> Along with creating new technologies, comes the rights to who owns the </w:t>
+      </w:r>
+      <w:r>
+        <w:rPr>
+          <w:rFonts w:ascii="Times New Roman" w:hAnsi="Times New Roman" w:cs="Times New Roman"/>
+        </w:rPr>
+        <w:t>product</w:t>
+      </w:r>
+      <w:r>
+        <w:rPr>
+          <w:rFonts w:ascii="Times New Roman" w:hAnsi="Times New Roman" w:cs="Times New Roman"/>
+        </w:rPr>
+        <w:t xml:space="preserve">. Is it the company? The </w:t>
+      </w:r>
+      <w:r>
+        <w:rPr>
+          <w:rFonts w:ascii="Times New Roman" w:hAnsi="Times New Roman" w:cs="Times New Roman"/>
+        </w:rPr>
+        <w:t>development</w:t>
+      </w:r>
+      <w:r>
+        <w:rPr>
+          <w:rFonts w:ascii="Times New Roman" w:hAnsi="Times New Roman" w:cs="Times New Roman"/>
+        </w:rPr>
+        <w:t xml:space="preserve"> </w:t>
+      </w:r>
+      <w:r>
+        <w:rPr>
+          <w:rFonts w:ascii="Times New Roman" w:hAnsi="Times New Roman" w:cs="Times New Roman"/>
+        </w:rPr>
+        <w:t>teams</w:t>
+      </w:r>
+      <w:r>
+        <w:rPr>
+          <w:rFonts w:ascii="Times New Roman" w:hAnsi="Times New Roman" w:cs="Times New Roman"/>
+        </w:rPr>
+        <w:t>?</w:t>
+      </w:r>
+      <w:r>
+        <w:rPr>
+          <w:rFonts w:ascii="Times New Roman" w:hAnsi="Times New Roman" w:cs="Times New Roman"/>
+        </w:rPr>
+        <w:t xml:space="preserve"> Is it the public? Or maybe the Government?</w:t>
+      </w:r>
+      <w:r>
+        <w:rPr>
+          <w:rFonts w:ascii="Times New Roman" w:hAnsi="Times New Roman" w:cs="Times New Roman"/>
+        </w:rPr>
+        <w:t xml:space="preserve"> These are questions I would like to explore further during class. I see similarities between artists and software engineers in this case. Artists who sign with big labels are identical to developers who work for large companies. Both </w:t>
+      </w:r>
+      <w:r>
+        <w:rPr>
+          <w:rFonts w:ascii="Times New Roman" w:hAnsi="Times New Roman" w:cs="Times New Roman"/>
+        </w:rPr>
+        <w:t xml:space="preserve">individual </w:t>
+      </w:r>
+      <w:r>
+        <w:rPr>
+          <w:rFonts w:ascii="Times New Roman" w:hAnsi="Times New Roman" w:cs="Times New Roman"/>
+        </w:rPr>
+        <w:t>entities work</w:t>
+      </w:r>
+      <w:r>
+        <w:rPr>
+          <w:rFonts w:ascii="Times New Roman" w:hAnsi="Times New Roman" w:cs="Times New Roman"/>
+        </w:rPr>
+        <w:t xml:space="preserve"> extremely hard creating masterful pieces</w:t>
+      </w:r>
+      <w:r>
+        <w:rPr>
+          <w:rFonts w:ascii="Times New Roman" w:hAnsi="Times New Roman" w:cs="Times New Roman"/>
+        </w:rPr>
+        <w:t xml:space="preserve"> for large industries</w:t>
+      </w:r>
+      <w:r>
+        <w:rPr>
+          <w:rFonts w:ascii="Times New Roman" w:hAnsi="Times New Roman" w:cs="Times New Roman"/>
+        </w:rPr>
+        <w:t>. And in the end both the big label</w:t>
+      </w:r>
+      <w:r>
+        <w:rPr>
+          <w:rFonts w:ascii="Times New Roman" w:hAnsi="Times New Roman" w:cs="Times New Roman"/>
+        </w:rPr>
+        <w:t>s</w:t>
+      </w:r>
+      <w:r>
+        <w:rPr>
+          <w:rFonts w:ascii="Times New Roman" w:hAnsi="Times New Roman" w:cs="Times New Roman"/>
+        </w:rPr>
+        <w:t xml:space="preserve"> and the </w:t>
+      </w:r>
+      <w:r>
+        <w:rPr>
+          <w:rFonts w:ascii="Times New Roman" w:hAnsi="Times New Roman" w:cs="Times New Roman"/>
+        </w:rPr>
+        <w:t>corporations</w:t>
+      </w:r>
+      <w:r>
+        <w:rPr>
+          <w:rFonts w:ascii="Times New Roman" w:hAnsi="Times New Roman" w:cs="Times New Roman"/>
+        </w:rPr>
+        <w:t xml:space="preserve"> own the rights to the labors. I would like to learn more about how much </w:t>
+      </w:r>
+      <w:r>
+        <w:rPr>
+          <w:rFonts w:ascii="Times New Roman" w:hAnsi="Times New Roman" w:cs="Times New Roman"/>
+        </w:rPr>
+        <w:t>intellectually property developers legally own as their own property</w:t>
+      </w:r>
+      <w:r>
+        <w:rPr>
+          <w:rFonts w:ascii="Times New Roman" w:hAnsi="Times New Roman" w:cs="Times New Roman"/>
+        </w:rPr>
+        <w:t xml:space="preserve">. </w:t>
+      </w:r>
+      <w:r>
+        <w:rPr>
+          <w:rFonts w:ascii="Times New Roman" w:hAnsi="Times New Roman" w:cs="Times New Roman"/>
+        </w:rPr>
+        <w:t xml:space="preserve">We may get to a day where we use hard drives as secondary memory on our biological person. Storing experiences and technical information in a piece of hardware directly implanted in our body. </w:t>
+      </w:r>
+      <w:r>
+        <w:rPr>
+          <w:rFonts w:ascii="Times New Roman" w:hAnsi="Times New Roman" w:cs="Times New Roman"/>
+        </w:rPr>
+        <w:t>If we get to th</w:t>
+      </w:r>
+      <w:r>
+        <w:rPr>
+          <w:rFonts w:ascii="Times New Roman" w:hAnsi="Times New Roman" w:cs="Times New Roman"/>
+        </w:rPr>
+        <w:t>at point</w:t>
+      </w:r>
+      <w:r>
+        <w:rPr>
+          <w:rFonts w:ascii="Times New Roman" w:hAnsi="Times New Roman" w:cs="Times New Roman"/>
+        </w:rPr>
+        <w:t xml:space="preserve">, then a company could potentially download all the experience we gain on the job and keep it as their intellectual property. </w:t>
+      </w:r>
+      <w:r>
+        <w:rPr>
+          <w:rFonts w:ascii="Times New Roman" w:hAnsi="Times New Roman" w:cs="Times New Roman"/>
+        </w:rPr>
+        <w:t>This would leave software engineers high and dry, without marketable talents</w:t>
+      </w:r>
+      <w:r>
+        <w:rPr>
+          <w:rFonts w:ascii="Times New Roman" w:hAnsi="Times New Roman" w:cs="Times New Roman"/>
+        </w:rPr>
+        <w:t xml:space="preserve"> or relevant experience</w:t>
+      </w:r>
+      <w:r>
+        <w:rPr>
+          <w:rFonts w:ascii="Times New Roman" w:hAnsi="Times New Roman" w:cs="Times New Roman"/>
+        </w:rPr>
+        <w:t xml:space="preserve">. </w:t>
+      </w:r>
+      <w:r>
+        <w:rPr>
+          <w:rFonts w:ascii="Times New Roman" w:hAnsi="Times New Roman" w:cs="Times New Roman"/>
+        </w:rPr>
+        <w:t xml:space="preserve">These are issues to consider before we reach the singularity of </w:t>
+      </w:r>
+      <w:r>
+        <w:rPr>
+          <w:rFonts w:ascii="Times New Roman" w:hAnsi="Times New Roman" w:cs="Times New Roman"/>
+        </w:rPr>
+        <w:t>full-fledged</w:t>
+      </w:r>
+      <w:r>
+        <w:rPr>
+          <w:rFonts w:ascii="Times New Roman" w:hAnsi="Times New Roman" w:cs="Times New Roman"/>
+        </w:rPr>
+        <w:t xml:space="preserve"> artificial cognition. If we wait too long, </w:t>
+      </w:r>
+      <w:r>
+        <w:rPr>
+          <w:rFonts w:ascii="Times New Roman" w:hAnsi="Times New Roman" w:cs="Times New Roman"/>
+        </w:rPr>
+        <w:t>corporations</w:t>
+      </w:r>
+      <w:r>
+        <w:rPr>
+          <w:rFonts w:ascii="Times New Roman" w:hAnsi="Times New Roman" w:cs="Times New Roman"/>
+        </w:rPr>
+        <w:t xml:space="preserve"> could </w:t>
+      </w:r>
+      <w:r>
+        <w:rPr>
+          <w:rFonts w:ascii="Times New Roman" w:hAnsi="Times New Roman" w:cs="Times New Roman"/>
+        </w:rPr>
+        <w:t>mimic</w:t>
+      </w:r>
+      <w:r>
+        <w:rPr>
+          <w:rFonts w:ascii="Times New Roman" w:hAnsi="Times New Roman" w:cs="Times New Roman"/>
+        </w:rPr>
+        <w:t xml:space="preserve"> greedy labels in the music world.</w:t>
+      </w:r>
+      <w:r>
+        <w:rPr>
+          <w:rFonts w:ascii="Times New Roman" w:hAnsi="Times New Roman" w:cs="Times New Roman"/>
+        </w:rPr>
+        <w:t xml:space="preserve"> Suing artists large sums of money on a trivial breach of contract [4].</w:t>
+      </w:r>
     </w:p>
     <w:p>
       <w:pPr>
@@ -609,8 +1113,7 @@
           <w:rFonts w:ascii="Times New Roman" w:hAnsi="Times New Roman" w:cs="Times New Roman"/>
           <w:b/>
         </w:rPr>
-        <w:lastRenderedPageBreak/>
-        <w:t>Reason 3</w:t>
+        <w:t>Conclusion</w:t>
       </w:r>
     </w:p>
     <w:p>
@@ -624,254 +1127,6 @@
           <w:rFonts w:ascii="Times New Roman" w:hAnsi="Times New Roman" w:cs="Times New Roman"/>
         </w:rPr>
         <w:tab/>
-        <w:t>After skimming through the syllabus, I can clearly say that this class will prepare us for thinking through the right decisions when we are in the work force. Companies like Tesla and Google are driving Artificial intelligence and space travel to the point where we will probably see self-driving cars in the next 2-5 years as well as the first humans on mars</w:t>
-      </w:r>
-      <w:r>
-        <w:rPr>
-          <w:rFonts w:ascii="Times New Roman" w:hAnsi="Times New Roman" w:cs="Times New Roman"/>
-        </w:rPr>
-        <w:t xml:space="preserve"> [2][3]</w:t>
-      </w:r>
-      <w:r>
-        <w:rPr>
-          <w:rFonts w:ascii="Times New Roman" w:hAnsi="Times New Roman" w:cs="Times New Roman"/>
-        </w:rPr>
-        <w:t xml:space="preserve">. With these technologies so close on the </w:t>
-      </w:r>
-      <w:r>
-        <w:rPr>
-          <w:rFonts w:ascii="Times New Roman" w:hAnsi="Times New Roman" w:cs="Times New Roman"/>
-        </w:rPr>
-        <w:t>horizon</w:t>
-      </w:r>
-      <w:r>
-        <w:rPr>
-          <w:rFonts w:ascii="Times New Roman" w:hAnsi="Times New Roman" w:cs="Times New Roman"/>
-        </w:rPr>
-        <w:t xml:space="preserve"> it will be important to build effective systems and to build them right. </w:t>
-      </w:r>
-      <w:r>
-        <w:rPr>
-          <w:rFonts w:ascii="Times New Roman" w:hAnsi="Times New Roman" w:cs="Times New Roman"/>
-        </w:rPr>
-        <w:t>AI is truly a gift of fire.</w:t>
-      </w:r>
-      <w:r>
-        <w:rPr>
-          <w:rFonts w:ascii="Times New Roman" w:hAnsi="Times New Roman" w:cs="Times New Roman"/>
-        </w:rPr>
-        <w:t xml:space="preserve"> Along with creating new technologies, comes the rights to who owns the </w:t>
-      </w:r>
-      <w:r>
-        <w:rPr>
-          <w:rFonts w:ascii="Times New Roman" w:hAnsi="Times New Roman" w:cs="Times New Roman"/>
-        </w:rPr>
-        <w:t>product</w:t>
-      </w:r>
-      <w:r>
-        <w:rPr>
-          <w:rFonts w:ascii="Times New Roman" w:hAnsi="Times New Roman" w:cs="Times New Roman"/>
-        </w:rPr>
-        <w:t xml:space="preserve">. Is it the company? The </w:t>
-      </w:r>
-      <w:r>
-        <w:rPr>
-          <w:rFonts w:ascii="Times New Roman" w:hAnsi="Times New Roman" w:cs="Times New Roman"/>
-        </w:rPr>
-        <w:t>development</w:t>
-      </w:r>
-      <w:r>
-        <w:rPr>
-          <w:rFonts w:ascii="Times New Roman" w:hAnsi="Times New Roman" w:cs="Times New Roman"/>
-        </w:rPr>
-        <w:t xml:space="preserve"> </w:t>
-      </w:r>
-      <w:r>
-        <w:rPr>
-          <w:rFonts w:ascii="Times New Roman" w:hAnsi="Times New Roman" w:cs="Times New Roman"/>
-        </w:rPr>
-        <w:t>teams</w:t>
-      </w:r>
-      <w:r>
-        <w:rPr>
-          <w:rFonts w:ascii="Times New Roman" w:hAnsi="Times New Roman" w:cs="Times New Roman"/>
-        </w:rPr>
-        <w:t xml:space="preserve">? These are questions I would like to explore further during class. I see similarities between artists and software engineers in this case. Artists who sign with big labels are identical to developers who work for large companies. Both </w:t>
-      </w:r>
-      <w:r>
-        <w:rPr>
-          <w:rFonts w:ascii="Times New Roman" w:hAnsi="Times New Roman" w:cs="Times New Roman"/>
-        </w:rPr>
-        <w:t>entities work</w:t>
-      </w:r>
-      <w:r>
-        <w:rPr>
-          <w:rFonts w:ascii="Times New Roman" w:hAnsi="Times New Roman" w:cs="Times New Roman"/>
-        </w:rPr>
-        <w:t xml:space="preserve"> extremely hard creating masterful pieces</w:t>
-      </w:r>
-      <w:r>
-        <w:rPr>
-          <w:rFonts w:ascii="Times New Roman" w:hAnsi="Times New Roman" w:cs="Times New Roman"/>
-        </w:rPr>
-        <w:t xml:space="preserve"> for large industries</w:t>
-      </w:r>
-      <w:r>
-        <w:rPr>
-          <w:rFonts w:ascii="Times New Roman" w:hAnsi="Times New Roman" w:cs="Times New Roman"/>
-        </w:rPr>
-        <w:t>. And in the end both the big label</w:t>
-      </w:r>
-      <w:r>
-        <w:rPr>
-          <w:rFonts w:ascii="Times New Roman" w:hAnsi="Times New Roman" w:cs="Times New Roman"/>
-        </w:rPr>
-        <w:t>s</w:t>
-      </w:r>
-      <w:r>
-        <w:rPr>
-          <w:rFonts w:ascii="Times New Roman" w:hAnsi="Times New Roman" w:cs="Times New Roman"/>
-        </w:rPr>
-        <w:t xml:space="preserve"> and the </w:t>
-      </w:r>
-      <w:r>
-        <w:rPr>
-          <w:rFonts w:ascii="Times New Roman" w:hAnsi="Times New Roman" w:cs="Times New Roman"/>
-        </w:rPr>
-        <w:t>corporations</w:t>
-      </w:r>
-      <w:r>
-        <w:rPr>
-          <w:rFonts w:ascii="Times New Roman" w:hAnsi="Times New Roman" w:cs="Times New Roman"/>
-        </w:rPr>
-        <w:t xml:space="preserve"> own the rights to the labors. I would like to learn more about how much the developers </w:t>
-      </w:r>
-      <w:proofErr w:type="gramStart"/>
-      <w:r>
-        <w:rPr>
-          <w:rFonts w:ascii="Times New Roman" w:hAnsi="Times New Roman" w:cs="Times New Roman"/>
-        </w:rPr>
-        <w:t>are allowed to</w:t>
-      </w:r>
-      <w:proofErr w:type="gramEnd"/>
-      <w:r>
-        <w:rPr>
-          <w:rFonts w:ascii="Times New Roman" w:hAnsi="Times New Roman" w:cs="Times New Roman"/>
-        </w:rPr>
-        <w:t xml:space="preserve"> retain as their own</w:t>
-      </w:r>
-      <w:r>
-        <w:rPr>
-          <w:rFonts w:ascii="Times New Roman" w:hAnsi="Times New Roman" w:cs="Times New Roman"/>
-        </w:rPr>
-        <w:t xml:space="preserve"> intellectual property</w:t>
-      </w:r>
-      <w:r>
-        <w:rPr>
-          <w:rFonts w:ascii="Times New Roman" w:hAnsi="Times New Roman" w:cs="Times New Roman"/>
-        </w:rPr>
-        <w:t xml:space="preserve">. If we get to the point of augmented stored devices </w:t>
-      </w:r>
-      <w:r>
-        <w:rPr>
-          <w:rFonts w:ascii="Times New Roman" w:hAnsi="Times New Roman" w:cs="Times New Roman"/>
-        </w:rPr>
-        <w:t>extending our brains capacity for biological memory</w:t>
-      </w:r>
-      <w:r>
-        <w:rPr>
-          <w:rFonts w:ascii="Times New Roman" w:hAnsi="Times New Roman" w:cs="Times New Roman"/>
-        </w:rPr>
-        <w:t xml:space="preserve">, then a company could potentially download all the experience we gain on the job and keep it as their intellectual property. </w:t>
-      </w:r>
-      <w:r>
-        <w:rPr>
-          <w:rFonts w:ascii="Times New Roman" w:hAnsi="Times New Roman" w:cs="Times New Roman"/>
-        </w:rPr>
-        <w:t xml:space="preserve">This would leave software engineers high and dry, without marketable talents. </w:t>
-      </w:r>
-      <w:r>
-        <w:rPr>
-          <w:rFonts w:ascii="Times New Roman" w:hAnsi="Times New Roman" w:cs="Times New Roman"/>
-        </w:rPr>
-        <w:t xml:space="preserve">These are issues to consider before we reach the singularity of </w:t>
-      </w:r>
-      <w:r>
-        <w:rPr>
-          <w:rFonts w:ascii="Times New Roman" w:hAnsi="Times New Roman" w:cs="Times New Roman"/>
-        </w:rPr>
-        <w:t>full-fledged</w:t>
-      </w:r>
-      <w:r>
-        <w:rPr>
-          <w:rFonts w:ascii="Times New Roman" w:hAnsi="Times New Roman" w:cs="Times New Roman"/>
-        </w:rPr>
-        <w:t xml:space="preserve"> artificial cognition. If we wait too long, </w:t>
-      </w:r>
-      <w:r>
-        <w:rPr>
-          <w:rFonts w:ascii="Times New Roman" w:hAnsi="Times New Roman" w:cs="Times New Roman"/>
-        </w:rPr>
-        <w:t>corporations</w:t>
-      </w:r>
-      <w:r>
-        <w:rPr>
-          <w:rFonts w:ascii="Times New Roman" w:hAnsi="Times New Roman" w:cs="Times New Roman"/>
-        </w:rPr>
-        <w:t xml:space="preserve"> could </w:t>
-      </w:r>
-      <w:r>
-        <w:rPr>
-          <w:rFonts w:ascii="Times New Roman" w:hAnsi="Times New Roman" w:cs="Times New Roman"/>
-        </w:rPr>
-        <w:t>mimic</w:t>
-      </w:r>
-      <w:r>
-        <w:rPr>
-          <w:rFonts w:ascii="Times New Roman" w:hAnsi="Times New Roman" w:cs="Times New Roman"/>
-        </w:rPr>
-        <w:t xml:space="preserve"> greedy labels in the music world.</w:t>
-      </w:r>
-      <w:r>
-        <w:rPr>
-          <w:rFonts w:ascii="Times New Roman" w:hAnsi="Times New Roman" w:cs="Times New Roman"/>
-        </w:rPr>
-        <w:t xml:space="preserve"> Suing artists large sums of money on a trivial breach of contract [4].</w:t>
-      </w:r>
-    </w:p>
-    <w:p>
-      <w:pPr>
-        <w:rPr>
-          <w:rFonts w:ascii="Times New Roman" w:hAnsi="Times New Roman" w:cs="Times New Roman"/>
-        </w:rPr>
-      </w:pPr>
-    </w:p>
-    <w:p>
-      <w:pPr>
-        <w:rPr>
-          <w:rFonts w:ascii="Times New Roman" w:hAnsi="Times New Roman" w:cs="Times New Roman"/>
-          <w:b/>
-        </w:rPr>
-      </w:pPr>
-      <w:r>
-        <w:rPr>
-          <w:rFonts w:ascii="Times New Roman" w:hAnsi="Times New Roman" w:cs="Times New Roman"/>
-          <w:b/>
-        </w:rPr>
-        <w:t>Conclusion</w:t>
-      </w:r>
-    </w:p>
-    <w:p>
-      <w:pPr>
-        <w:rPr>
-          <w:rFonts w:ascii="Times New Roman" w:hAnsi="Times New Roman" w:cs="Times New Roman"/>
-        </w:rPr>
-      </w:pPr>
-      <w:r>
-        <w:rPr>
-          <w:rFonts w:ascii="Times New Roman" w:hAnsi="Times New Roman" w:cs="Times New Roman"/>
-        </w:rPr>
-        <w:tab/>
         <w:t xml:space="preserve">To summarize, I feel like this class increases my usefulness to future employers because Dr. </w:t>
       </w:r>
       <w:proofErr w:type="spellStart"/>
@@ -888,40 +1143,11 @@
         </w:rPr>
         <w:t xml:space="preserve"> has experience from writing programs in industry and starting his own business that he is sharing with us. Also, he gives fantastic advice that is practical for where we are at in life today. Finally, we are covering scenarios that we will encounter while building software.</w:t>
       </w:r>
-    </w:p>
-    <w:p>
-      <w:pPr>
-        <w:rPr>
-          <w:rFonts w:ascii="Times New Roman" w:hAnsi="Times New Roman" w:cs="Times New Roman"/>
-        </w:rPr>
-      </w:pPr>
-    </w:p>
-    <w:p>
-      <w:pPr>
-        <w:rPr>
-          <w:rFonts w:ascii="Times New Roman" w:hAnsi="Times New Roman" w:cs="Times New Roman"/>
-        </w:rPr>
-      </w:pPr>
-    </w:p>
-    <w:p>
-      <w:pPr>
-        <w:spacing w:line="480" w:lineRule="auto"/>
-        <w:ind w:left="720" w:hanging="720"/>
-        <w:rPr>
-          <w:rFonts w:ascii="Times New Roman" w:hAnsi="Times New Roman" w:cs="Times New Roman"/>
-          <w:b/>
-          <w:sz w:val="20"/>
-          <w:szCs w:val="20"/>
-        </w:rPr>
-      </w:pPr>
-      <w:r>
-        <w:rPr>
-          <w:rFonts w:ascii="Times New Roman" w:hAnsi="Times New Roman" w:cs="Times New Roman"/>
-          <w:b/>
-          <w:sz w:val="20"/>
-          <w:szCs w:val="20"/>
-        </w:rPr>
-        <w:t>References</w:t>
+      <w:r>
+        <w:rPr>
+          <w:rFonts w:ascii="Times New Roman" w:hAnsi="Times New Roman" w:cs="Times New Roman"/>
+        </w:rPr>
+        <w:t xml:space="preserve"> I would like to continue this class and apply myself fully to enhance myself and my professional development.</w:t>
       </w:r>
       <w:bookmarkStart w:id="0" w:name="_GoBack"/>
       <w:bookmarkEnd w:id="0"/>
@@ -932,6 +1158,7 @@
         <w:ind w:left="720" w:hanging="720"/>
         <w:rPr>
           <w:rFonts w:ascii="Times New Roman" w:hAnsi="Times New Roman" w:cs="Times New Roman"/>
+          <w:b/>
           <w:sz w:val="20"/>
           <w:szCs w:val="20"/>
         </w:rPr>
@@ -939,180 +1166,11 @@
       <w:r>
         <w:rPr>
           <w:rFonts w:ascii="Times New Roman" w:hAnsi="Times New Roman" w:cs="Times New Roman"/>
-          <w:sz w:val="20"/>
-          <w:szCs w:val="20"/>
-        </w:rPr>
-        <w:t xml:space="preserve">[1] </w:t>
-      </w:r>
-      <w:r>
-        <w:rPr>
-          <w:rFonts w:ascii="Times New Roman" w:hAnsi="Times New Roman" w:cs="Times New Roman"/>
-          <w:sz w:val="20"/>
-          <w:szCs w:val="20"/>
-        </w:rPr>
-        <w:t xml:space="preserve">Dr. </w:t>
-      </w:r>
-      <w:proofErr w:type="spellStart"/>
-      <w:r>
-        <w:rPr>
-          <w:rFonts w:ascii="Times New Roman" w:hAnsi="Times New Roman" w:cs="Times New Roman"/>
-          <w:sz w:val="20"/>
-          <w:szCs w:val="20"/>
-        </w:rPr>
-        <w:t>Klyne</w:t>
-      </w:r>
-      <w:proofErr w:type="spellEnd"/>
-      <w:r>
-        <w:rPr>
-          <w:rFonts w:ascii="Times New Roman" w:hAnsi="Times New Roman" w:cs="Times New Roman"/>
-          <w:sz w:val="20"/>
-          <w:szCs w:val="20"/>
-        </w:rPr>
-        <w:t xml:space="preserve"> Smith</w:t>
-      </w:r>
-      <w:r>
-        <w:rPr>
-          <w:rFonts w:ascii="Times New Roman" w:hAnsi="Times New Roman" w:cs="Times New Roman"/>
-          <w:sz w:val="20"/>
-          <w:szCs w:val="20"/>
-        </w:rPr>
-        <w:t xml:space="preserve">, </w:t>
-      </w:r>
-      <w:r>
-        <w:rPr>
-          <w:rFonts w:ascii="Times New Roman" w:hAnsi="Times New Roman" w:cs="Times New Roman"/>
-          <w:sz w:val="20"/>
-          <w:szCs w:val="20"/>
-        </w:rPr>
-        <w:t xml:space="preserve">Lecture </w:t>
-      </w:r>
-      <w:r>
-        <w:rPr>
-          <w:rFonts w:ascii="Times New Roman" w:hAnsi="Times New Roman" w:cs="Times New Roman"/>
-          <w:sz w:val="20"/>
-          <w:szCs w:val="20"/>
-        </w:rPr>
-        <w:t xml:space="preserve">1, </w:t>
-      </w:r>
-      <w:r>
-        <w:rPr>
-          <w:rFonts w:ascii="Times New Roman" w:hAnsi="Times New Roman" w:cs="Times New Roman"/>
-          <w:sz w:val="20"/>
-          <w:szCs w:val="20"/>
-        </w:rPr>
-        <w:t>Course Introduction &amp; Syllabus</w:t>
-      </w:r>
-      <w:r>
-        <w:rPr>
-          <w:rFonts w:ascii="Times New Roman" w:hAnsi="Times New Roman" w:cs="Times New Roman"/>
-          <w:sz w:val="20"/>
-          <w:szCs w:val="20"/>
-        </w:rPr>
-        <w:t xml:space="preserve"> </w:t>
-      </w:r>
-      <w:r>
-        <w:rPr>
-          <w:rFonts w:ascii="Times New Roman" w:hAnsi="Times New Roman" w:cs="Times New Roman"/>
-          <w:sz w:val="20"/>
-          <w:szCs w:val="20"/>
-        </w:rPr>
-        <w:t>Review</w:t>
-      </w:r>
-      <w:r>
-        <w:rPr>
-          <w:rFonts w:ascii="Times New Roman" w:hAnsi="Times New Roman" w:cs="Times New Roman"/>
-          <w:sz w:val="20"/>
-          <w:szCs w:val="20"/>
-        </w:rPr>
-        <w:t xml:space="preserve">, </w:t>
-      </w:r>
-      <w:r>
-        <w:rPr>
-          <w:rFonts w:ascii="Times New Roman" w:hAnsi="Times New Roman" w:cs="Times New Roman"/>
-          <w:sz w:val="20"/>
-          <w:szCs w:val="20"/>
-        </w:rPr>
-        <w:t>Topic: "</w:t>
-      </w:r>
-      <w:r>
-        <w:rPr>
-          <w:rFonts w:ascii="Times New Roman" w:hAnsi="Times New Roman" w:cs="Times New Roman"/>
-          <w:sz w:val="20"/>
-          <w:szCs w:val="20"/>
-        </w:rPr>
-        <w:t>Chapter 1.pdf</w:t>
-      </w:r>
-      <w:r>
-        <w:rPr>
-          <w:rFonts w:ascii="Times New Roman" w:hAnsi="Times New Roman" w:cs="Times New Roman"/>
-          <w:sz w:val="20"/>
-          <w:szCs w:val="20"/>
-        </w:rPr>
-        <w:t xml:space="preserve">”, </w:t>
-      </w:r>
-      <w:r>
-        <w:rPr>
-          <w:rFonts w:ascii="Times New Roman" w:hAnsi="Times New Roman" w:cs="Times New Roman"/>
-          <w:sz w:val="20"/>
-          <w:szCs w:val="20"/>
-        </w:rPr>
-        <w:t>CS-3162.052</w:t>
-      </w:r>
-      <w:r>
-        <w:rPr>
-          <w:rFonts w:ascii="Times New Roman" w:hAnsi="Times New Roman" w:cs="Times New Roman"/>
-          <w:sz w:val="20"/>
-          <w:szCs w:val="20"/>
-        </w:rPr>
-        <w:t xml:space="preserve">, </w:t>
-      </w:r>
-      <w:r>
-        <w:rPr>
-          <w:rFonts w:ascii="Times New Roman" w:hAnsi="Times New Roman" w:cs="Times New Roman"/>
-          <w:sz w:val="20"/>
-          <w:szCs w:val="20"/>
-        </w:rPr>
-        <w:t>Professional Responsibility in Computer</w:t>
-      </w:r>
-      <w:r>
-        <w:rPr>
-          <w:rFonts w:ascii="Times New Roman" w:hAnsi="Times New Roman" w:cs="Times New Roman"/>
-          <w:sz w:val="20"/>
-          <w:szCs w:val="20"/>
-        </w:rPr>
-        <w:t xml:space="preserve"> </w:t>
-      </w:r>
-      <w:r>
-        <w:rPr>
-          <w:rFonts w:ascii="Times New Roman" w:hAnsi="Times New Roman" w:cs="Times New Roman"/>
-          <w:sz w:val="20"/>
-          <w:szCs w:val="20"/>
-        </w:rPr>
-        <w:t>Science and Software Engineering</w:t>
-      </w:r>
-      <w:r>
-        <w:rPr>
-          <w:rFonts w:ascii="Times New Roman" w:hAnsi="Times New Roman" w:cs="Times New Roman"/>
-          <w:sz w:val="20"/>
-          <w:szCs w:val="20"/>
-        </w:rPr>
-        <w:t xml:space="preserve">, University of Texas at Dallas, </w:t>
-      </w:r>
-      <w:r>
-        <w:rPr>
-          <w:rFonts w:ascii="Times New Roman" w:hAnsi="Times New Roman" w:cs="Times New Roman"/>
-          <w:sz w:val="20"/>
-          <w:szCs w:val="20"/>
-        </w:rPr>
-        <w:t>SOM 12.218</w:t>
-      </w:r>
-      <w:r>
-        <w:rPr>
-          <w:rFonts w:ascii="Times New Roman" w:hAnsi="Times New Roman" w:cs="Times New Roman"/>
-          <w:sz w:val="20"/>
-          <w:szCs w:val="20"/>
-        </w:rPr>
-        <w:t>, 01-14-2019</w:t>
+          <w:b/>
+          <w:sz w:val="20"/>
+          <w:szCs w:val="20"/>
+        </w:rPr>
+        <w:t>References</w:t>
       </w:r>
     </w:p>
     <w:p>
@@ -1131,7 +1189,15 @@
           <w:sz w:val="20"/>
           <w:szCs w:val="20"/>
         </w:rPr>
-        <w:t xml:space="preserve">[2] </w:t>
+        <w:t xml:space="preserve">[1] </w:t>
+      </w:r>
+      <w:r>
+        <w:rPr>
+          <w:rFonts w:ascii="Times New Roman" w:hAnsi="Times New Roman" w:cs="Times New Roman"/>
+          <w:sz w:val="20"/>
+          <w:szCs w:val="20"/>
+        </w:rPr>
+        <w:t xml:space="preserve">Dr. </w:t>
       </w:r>
       <w:proofErr w:type="spellStart"/>
       <w:r>
@@ -1140,7 +1206,7 @@
           <w:sz w:val="20"/>
           <w:szCs w:val="20"/>
         </w:rPr>
-        <w:t>Spacexcmsadmin</w:t>
+        <w:t>Klyne</w:t>
       </w:r>
       <w:proofErr w:type="spellEnd"/>
       <w:r>
@@ -1149,7 +1215,87 @@
           <w:sz w:val="20"/>
           <w:szCs w:val="20"/>
         </w:rPr>
-        <w:t>. “Falcon Heavy.” SpaceX, SpaceX, 16 Nov. 2012, www.spacex.com/falcon-heavy.</w:t>
+        <w:t xml:space="preserve"> Smith, </w:t>
+      </w:r>
+      <w:r>
+        <w:rPr>
+          <w:rFonts w:ascii="Times New Roman" w:hAnsi="Times New Roman" w:cs="Times New Roman"/>
+          <w:sz w:val="20"/>
+          <w:szCs w:val="20"/>
+        </w:rPr>
+        <w:t xml:space="preserve">Lecture </w:t>
+      </w:r>
+      <w:r>
+        <w:rPr>
+          <w:rFonts w:ascii="Times New Roman" w:hAnsi="Times New Roman" w:cs="Times New Roman"/>
+          <w:sz w:val="20"/>
+          <w:szCs w:val="20"/>
+        </w:rPr>
+        <w:t xml:space="preserve">1, Course Introduction &amp; Syllabus Review, </w:t>
+      </w:r>
+      <w:r>
+        <w:rPr>
+          <w:rFonts w:ascii="Times New Roman" w:hAnsi="Times New Roman" w:cs="Times New Roman"/>
+          <w:sz w:val="20"/>
+          <w:szCs w:val="20"/>
+        </w:rPr>
+        <w:t>Topic: "</w:t>
+      </w:r>
+      <w:r>
+        <w:rPr>
+          <w:rFonts w:ascii="Times New Roman" w:hAnsi="Times New Roman" w:cs="Times New Roman"/>
+          <w:sz w:val="20"/>
+          <w:szCs w:val="20"/>
+        </w:rPr>
+        <w:t>Chapter 1.pdf</w:t>
+      </w:r>
+      <w:r>
+        <w:rPr>
+          <w:rFonts w:ascii="Times New Roman" w:hAnsi="Times New Roman" w:cs="Times New Roman"/>
+          <w:sz w:val="20"/>
+          <w:szCs w:val="20"/>
+        </w:rPr>
+        <w:t xml:space="preserve">”, </w:t>
+      </w:r>
+      <w:r>
+        <w:rPr>
+          <w:rFonts w:ascii="Times New Roman" w:hAnsi="Times New Roman" w:cs="Times New Roman"/>
+          <w:sz w:val="20"/>
+          <w:szCs w:val="20"/>
+        </w:rPr>
+        <w:t>CS-3162.052</w:t>
+      </w:r>
+      <w:r>
+        <w:rPr>
+          <w:rFonts w:ascii="Times New Roman" w:hAnsi="Times New Roman" w:cs="Times New Roman"/>
+          <w:sz w:val="20"/>
+          <w:szCs w:val="20"/>
+        </w:rPr>
+        <w:t xml:space="preserve">, </w:t>
+      </w:r>
+      <w:r>
+        <w:rPr>
+          <w:rFonts w:ascii="Times New Roman" w:hAnsi="Times New Roman" w:cs="Times New Roman"/>
+          <w:sz w:val="20"/>
+          <w:szCs w:val="20"/>
+        </w:rPr>
+        <w:t>Professional Responsibility in Computer Science and Software Engineering</w:t>
+      </w:r>
+      <w:r>
+        <w:rPr>
+          <w:rFonts w:ascii="Times New Roman" w:hAnsi="Times New Roman" w:cs="Times New Roman"/>
+          <w:sz w:val="20"/>
+          <w:szCs w:val="20"/>
+        </w:rPr>
+        <w:t xml:space="preserve">, University of Texas at Dallas, </w:t>
+      </w:r>
+      <w:r>
+        <w:rPr>
+          <w:rFonts w:ascii="Times New Roman" w:hAnsi="Times New Roman" w:cs="Times New Roman"/>
+          <w:sz w:val="20"/>
+          <w:szCs w:val="20"/>
+        </w:rPr>
+        <w:t>SOM 12.218, 01-14-2019</w:t>
       </w:r>
     </w:p>
     <w:p>
@@ -1168,15 +1314,44 @@
           <w:sz w:val="20"/>
           <w:szCs w:val="20"/>
         </w:rPr>
-        <w:t xml:space="preserve">[3] </w:t>
-      </w:r>
-      <w:r>
-        <w:rPr>
-          <w:rFonts w:ascii="Times New Roman" w:hAnsi="Times New Roman" w:cs="Times New Roman"/>
-          <w:sz w:val="20"/>
-          <w:szCs w:val="20"/>
-        </w:rPr>
-        <w:t>“Waymo – Waymo.” Waymo, waymo.com/.</w:t>
+        <w:t xml:space="preserve">[2] </w:t>
+      </w:r>
+      <w:proofErr w:type="spellStart"/>
+      <w:r>
+        <w:rPr>
+          <w:rFonts w:ascii="Times New Roman" w:hAnsi="Times New Roman" w:cs="Times New Roman"/>
+          <w:sz w:val="20"/>
+          <w:szCs w:val="20"/>
+        </w:rPr>
+        <w:t>Spacexcmsadmin</w:t>
+      </w:r>
+      <w:proofErr w:type="spellEnd"/>
+      <w:r>
+        <w:rPr>
+          <w:rFonts w:ascii="Times New Roman" w:hAnsi="Times New Roman" w:cs="Times New Roman"/>
+          <w:sz w:val="20"/>
+          <w:szCs w:val="20"/>
+        </w:rPr>
+        <w:t>. “Falcon Heavy.” SpaceX, SpaceX, 16 Nov. 2012, www.spacex.com/falcon-heavy.</w:t>
+      </w:r>
+    </w:p>
+    <w:p>
+      <w:pPr>
+        <w:spacing w:line="480" w:lineRule="auto"/>
+        <w:ind w:left="720" w:hanging="720"/>
+        <w:rPr>
+          <w:rFonts w:ascii="Times New Roman" w:hAnsi="Times New Roman" w:cs="Times New Roman"/>
+          <w:sz w:val="20"/>
+          <w:szCs w:val="20"/>
+        </w:rPr>
+      </w:pPr>
+      <w:r>
+        <w:rPr>
+          <w:rFonts w:ascii="Times New Roman" w:hAnsi="Times New Roman" w:cs="Times New Roman"/>
+          <w:sz w:val="20"/>
+          <w:szCs w:val="20"/>
+        </w:rPr>
+        <w:t>[3] “Waymo – Waymo.” Waymo, waymo.com/.</w:t>
       </w:r>
     </w:p>
     <w:p>

</xml_diff>